<commit_message>
Se sigue el tema 1 de entorno server
</commit_message>
<xml_diff>
--- a/DESARROLLO WEB SERVER/TEMA-01/PREGUNTAS/PREGUNTAS TEMA 01.docx
+++ b/DESARROLLO WEB SERVER/TEMA-01/PREGUNTAS/PREGUNTAS TEMA 01.docx
@@ -57,9 +57,9 @@
         </w:rPr>
         <w:drawing>
           <wp:inline distT="0" distB="0" distL="0" distR="0">
-            <wp:extent cx="5400040" cy="1307465"/>
-            <wp:effectExtent l="0" t="0" r="0" b="635"/>
-            <wp:docPr id="304225433" name="Imagen 2"/>
+            <wp:extent cx="6645910" cy="5308600"/>
+            <wp:effectExtent l="0" t="0" r="0" b="0"/>
+            <wp:docPr id="380911892" name="Imagen 2"/>
             <wp:cNvGraphicFramePr>
               <a:graphicFrameLocks xmlns:a="http://schemas.openxmlformats.org/drawingml/2006/main" noChangeAspect="1"/>
             </wp:cNvGraphicFramePr>
@@ -67,11 +67,11 @@
               <a:graphicData uri="http://schemas.openxmlformats.org/drawingml/2006/picture">
                 <pic:pic xmlns:pic="http://schemas.openxmlformats.org/drawingml/2006/picture">
                   <pic:nvPicPr>
-                    <pic:cNvPr id="304225433" name="Imagen 304225433"/>
+                    <pic:cNvPr id="380911892" name="Imagen 380911892"/>
                     <pic:cNvPicPr/>
                   </pic:nvPicPr>
                   <pic:blipFill>
-                    <a:blip r:embed="rId5" cstate="print">
+                    <a:blip r:embed="rId5">
                       <a:extLst>
                         <a:ext uri="{28A0092B-C50C-407E-A947-70E740481C1C}">
                           <a14:useLocalDpi xmlns:a14="http://schemas.microsoft.com/office/drawing/2010/main" val="0"/>
@@ -85,7 +85,7 @@
                   <pic:spPr>
                     <a:xfrm>
                       <a:off x="0" y="0"/>
-                      <a:ext cx="5400040" cy="1307465"/>
+                      <a:ext cx="6645910" cy="5308600"/>
                     </a:xfrm>
                     <a:prstGeom prst="rect">
                       <a:avLst/>
@@ -105,9 +105,9 @@
         </w:rPr>
         <w:drawing>
           <wp:inline distT="0" distB="0" distL="0" distR="0">
-            <wp:extent cx="5400040" cy="1307465"/>
-            <wp:effectExtent l="0" t="0" r="0" b="635"/>
-            <wp:docPr id="1316709042" name="Imagen 3"/>
+            <wp:extent cx="6645910" cy="2987040"/>
+            <wp:effectExtent l="0" t="0" r="0" b="0"/>
+            <wp:docPr id="304318795" name="Imagen 1"/>
             <wp:cNvGraphicFramePr>
               <a:graphicFrameLocks xmlns:a="http://schemas.openxmlformats.org/drawingml/2006/main" noChangeAspect="1"/>
             </wp:cNvGraphicFramePr>
@@ -115,11 +115,11 @@
               <a:graphicData uri="http://schemas.openxmlformats.org/drawingml/2006/picture">
                 <pic:pic xmlns:pic="http://schemas.openxmlformats.org/drawingml/2006/picture">
                   <pic:nvPicPr>
-                    <pic:cNvPr id="1316709042" name="Imagen 1316709042"/>
+                    <pic:cNvPr id="304318795" name="Imagen 304318795"/>
                     <pic:cNvPicPr/>
                   </pic:nvPicPr>
                   <pic:blipFill>
-                    <a:blip r:embed="rId6" cstate="print">
+                    <a:blip r:embed="rId6">
                       <a:extLst>
                         <a:ext uri="{28A0092B-C50C-407E-A947-70E740481C1C}">
                           <a14:useLocalDpi xmlns:a14="http://schemas.microsoft.com/office/drawing/2010/main" val="0"/>
@@ -133,7 +133,7 @@
                   <pic:spPr>
                     <a:xfrm>
                       <a:off x="0" y="0"/>
-                      <a:ext cx="5400040" cy="1307465"/>
+                      <a:ext cx="6645910" cy="2987040"/>
                     </a:xfrm>
                     <a:prstGeom prst="rect">
                       <a:avLst/>
@@ -146,6 +146,7 @@
         </w:drawing>
       </w:r>
     </w:p>
+    <w:p/>
     <w:sectPr>
       <w:pgSz w:w="11906" w:h="16838"/>
       <w:pgMar w:top="720" w:right="720" w:bottom="720" w:left="720" w:header="708" w:footer="708" w:gutter="0"/>

</xml_diff>